<commit_message>
The file 'TAWA_ISUSheet'has been renamed to'TAWA_IssueSheet', the file ' TAWA_RskSheet'has been renamed to' TAWA_RskSheet'and modify the 'TAWA_TRM' file
</commit_message>
<xml_diff>
--- a/TAWA_TRM.docx
+++ b/TAWA_TRM.docx
@@ -162,8 +162,18 @@
           <w:szCs w:val="40"/>
           <w:lang w:bidi="ar-EG"/>
         </w:rPr>
-        <w:t xml:space="preserve"> Bahgat</w:t>
+        <w:t xml:space="preserve"> </w:t>
       </w:r>
+      <w:proofErr w:type="spellStart"/>
+      <w:r>
+        <w:rPr>
+          <w:sz w:val="40"/>
+          <w:szCs w:val="40"/>
+          <w:lang w:bidi="ar-EG"/>
+        </w:rPr>
+        <w:t>Bahgat</w:t>
+      </w:r>
+      <w:proofErr w:type="spellEnd"/>
     </w:p>
     <w:p>
       <w:pPr>
@@ -533,8 +543,17 @@
                 <w:b w:val="0"/>
                 <w:bCs w:val="0"/>
               </w:rPr>
-              <w:t xml:space="preserve"> Bahgat</w:t>
+              <w:t xml:space="preserve"> </w:t>
             </w:r>
+            <w:proofErr w:type="spellStart"/>
+            <w:r>
+              <w:rPr>
+                <w:b w:val="0"/>
+                <w:bCs w:val="0"/>
+              </w:rPr>
+              <w:t>Bahgat</w:t>
+            </w:r>
+            <w:proofErr w:type="spellEnd"/>
           </w:p>
         </w:tc>
         <w:tc>
@@ -560,12 +579,7 @@
               <w:cnfStyle w:val="000000000000" w:firstRow="0" w:lastRow="0" w:firstColumn="0" w:lastColumn="0" w:oddVBand="0" w:evenVBand="0" w:oddHBand="0" w:evenHBand="0" w:firstRowFirstColumn="0" w:firstRowLastColumn="0" w:lastRowFirstColumn="0" w:lastRowLastColumn="0"/>
             </w:pPr>
             <w:r>
-              <w:t>Initial</w:t>
-            </w:r>
-            <w:bookmarkStart w:id="0" w:name="_GoBack"/>
-            <w:bookmarkEnd w:id="0"/>
-            <w:r>
-              <w:t xml:space="preserve"> version</w:t>
+              <w:t>Initial version</w:t>
             </w:r>
           </w:p>
         </w:tc>
@@ -760,15 +774,15 @@
     <w:tbl>
       <w:tblPr>
         <w:tblStyle w:val="TableGrid"/>
-        <w:tblW w:w="11024" w:type="dxa"/>
-        <w:tblInd w:w="-1101" w:type="dxa"/>
+        <w:tblW w:w="11188" w:type="dxa"/>
+        <w:tblInd w:w="-1245" w:type="dxa"/>
         <w:tblLayout w:type="fixed"/>
         <w:tblLook w:val="04A0" w:firstRow="1" w:lastRow="0" w:firstColumn="1" w:lastColumn="0" w:noHBand="0" w:noVBand="1"/>
       </w:tblPr>
       <w:tblGrid>
-        <w:gridCol w:w="1529"/>
-        <w:gridCol w:w="1582"/>
-        <w:gridCol w:w="987"/>
+        <w:gridCol w:w="1615"/>
+        <w:gridCol w:w="1700"/>
+        <w:gridCol w:w="947"/>
         <w:gridCol w:w="1271"/>
         <w:gridCol w:w="1271"/>
         <w:gridCol w:w="1412"/>
@@ -780,7 +794,7 @@
         </w:trPr>
         <w:tc>
           <w:tcPr>
-            <w:tcW w:w="1529" w:type="dxa"/>
+            <w:tcW w:w="1615" w:type="dxa"/>
             <w:tcBorders>
               <w:top w:val="nil"/>
               <w:left w:val="nil"/>
@@ -810,7 +824,7 @@
         </w:tc>
         <w:tc>
           <w:tcPr>
-            <w:tcW w:w="1582" w:type="dxa"/>
+            <w:tcW w:w="1700" w:type="dxa"/>
             <w:tcBorders>
               <w:top w:val="nil"/>
               <w:left w:val="nil"/>
@@ -840,7 +854,7 @@
         </w:tc>
         <w:tc>
           <w:tcPr>
-            <w:tcW w:w="987" w:type="dxa"/>
+            <w:tcW w:w="947" w:type="dxa"/>
             <w:tcBorders>
               <w:top w:val="nil"/>
               <w:left w:val="nil"/>
@@ -992,22 +1006,29 @@
       <w:tr>
         <w:tc>
           <w:tcPr>
-            <w:tcW w:w="1529" w:type="dxa"/>
+            <w:tcW w:w="1615" w:type="dxa"/>
             <w:tcBorders>
               <w:top w:val="nil"/>
             </w:tcBorders>
           </w:tcPr>
           <w:p>
             <w:pPr>
-              <w:rPr>
-                <w:lang w:bidi="ar-EG"/>
-              </w:rPr>
-            </w:pPr>
-          </w:p>
-        </w:tc>
-        <w:tc>
-          <w:tcPr>
-            <w:tcW w:w="1582" w:type="dxa"/>
+              <w:jc w:val="center"/>
+              <w:rPr>
+                <w:lang w:bidi="ar-EG"/>
+              </w:rPr>
+            </w:pPr>
+            <w:r>
+              <w:rPr>
+                <w:lang w:bidi="ar-EG"/>
+              </w:rPr>
+              <w:t>TAWA_CR_001</w:t>
+            </w:r>
+          </w:p>
+        </w:tc>
+        <w:tc>
+          <w:tcPr>
+            <w:tcW w:w="1700" w:type="dxa"/>
             <w:tcBorders>
               <w:top w:val="nil"/>
             </w:tcBorders>
@@ -1018,11 +1039,50 @@
                 <w:lang w:bidi="ar-EG"/>
               </w:rPr>
             </w:pPr>
-          </w:p>
-        </w:tc>
-        <w:tc>
-          <w:tcPr>
-            <w:tcW w:w="987" w:type="dxa"/>
+            <w:r>
+              <w:rPr>
+                <w:lang w:bidi="ar-EG"/>
+              </w:rPr>
+              <w:t>TAWA_SIQ_004,</w:t>
+            </w:r>
+          </w:p>
+          <w:p>
+            <w:pPr>
+              <w:rPr>
+                <w:lang w:bidi="ar-EG"/>
+              </w:rPr>
+            </w:pPr>
+            <w:r>
+              <w:rPr>
+                <w:lang w:bidi="ar-EG"/>
+              </w:rPr>
+              <w:t>TAWA_SIQ_007,</w:t>
+            </w:r>
+          </w:p>
+          <w:p>
+            <w:pPr>
+              <w:rPr>
+                <w:lang w:bidi="ar-EG"/>
+              </w:rPr>
+            </w:pPr>
+            <w:r>
+              <w:rPr>
+                <w:lang w:bidi="ar-EG"/>
+              </w:rPr>
+              <w:t>TAWA_SIQ_008</w:t>
+            </w:r>
+          </w:p>
+          <w:p>
+            <w:pPr>
+              <w:rPr>
+                <w:lang w:bidi="ar-EG"/>
+              </w:rPr>
+            </w:pPr>
+          </w:p>
+        </w:tc>
+        <w:tc>
+          <w:tcPr>
+            <w:tcW w:w="947" w:type="dxa"/>
             <w:tcBorders>
               <w:top w:val="nil"/>
             </w:tcBorders>
@@ -1033,6 +1093,8 @@
                 <w:lang w:bidi="ar-EG"/>
               </w:rPr>
             </w:pPr>
+            <w:bookmarkStart w:id="0" w:name="_GoBack"/>
+            <w:bookmarkEnd w:id="0"/>
           </w:p>
         </w:tc>
         <w:tc>
@@ -1099,31 +1161,31 @@
       <w:tr>
         <w:tc>
           <w:tcPr>
-            <w:tcW w:w="1529" w:type="dxa"/>
-          </w:tcPr>
-          <w:p>
-            <w:pPr>
-              <w:rPr>
-                <w:lang w:bidi="ar-EG"/>
-              </w:rPr>
-            </w:pPr>
-          </w:p>
-        </w:tc>
-        <w:tc>
-          <w:tcPr>
-            <w:tcW w:w="1582" w:type="dxa"/>
-          </w:tcPr>
-          <w:p>
-            <w:pPr>
-              <w:rPr>
-                <w:lang w:bidi="ar-EG"/>
-              </w:rPr>
-            </w:pPr>
-          </w:p>
-        </w:tc>
-        <w:tc>
-          <w:tcPr>
-            <w:tcW w:w="987" w:type="dxa"/>
+            <w:tcW w:w="1615" w:type="dxa"/>
+          </w:tcPr>
+          <w:p>
+            <w:pPr>
+              <w:rPr>
+                <w:lang w:bidi="ar-EG"/>
+              </w:rPr>
+            </w:pPr>
+          </w:p>
+        </w:tc>
+        <w:tc>
+          <w:tcPr>
+            <w:tcW w:w="1700" w:type="dxa"/>
+          </w:tcPr>
+          <w:p>
+            <w:pPr>
+              <w:rPr>
+                <w:lang w:bidi="ar-EG"/>
+              </w:rPr>
+            </w:pPr>
+          </w:p>
+        </w:tc>
+        <w:tc>
+          <w:tcPr>
+            <w:tcW w:w="947" w:type="dxa"/>
           </w:tcPr>
           <w:p>
             <w:pPr>
@@ -1185,31 +1247,31 @@
       <w:tr>
         <w:tc>
           <w:tcPr>
-            <w:tcW w:w="1529" w:type="dxa"/>
-          </w:tcPr>
-          <w:p>
-            <w:pPr>
-              <w:rPr>
-                <w:lang w:bidi="ar-EG"/>
-              </w:rPr>
-            </w:pPr>
-          </w:p>
-        </w:tc>
-        <w:tc>
-          <w:tcPr>
-            <w:tcW w:w="1582" w:type="dxa"/>
-          </w:tcPr>
-          <w:p>
-            <w:pPr>
-              <w:rPr>
-                <w:lang w:bidi="ar-EG"/>
-              </w:rPr>
-            </w:pPr>
-          </w:p>
-        </w:tc>
-        <w:tc>
-          <w:tcPr>
-            <w:tcW w:w="987" w:type="dxa"/>
+            <w:tcW w:w="1615" w:type="dxa"/>
+          </w:tcPr>
+          <w:p>
+            <w:pPr>
+              <w:rPr>
+                <w:lang w:bidi="ar-EG"/>
+              </w:rPr>
+            </w:pPr>
+          </w:p>
+        </w:tc>
+        <w:tc>
+          <w:tcPr>
+            <w:tcW w:w="1700" w:type="dxa"/>
+          </w:tcPr>
+          <w:p>
+            <w:pPr>
+              <w:rPr>
+                <w:lang w:bidi="ar-EG"/>
+              </w:rPr>
+            </w:pPr>
+          </w:p>
+        </w:tc>
+        <w:tc>
+          <w:tcPr>
+            <w:tcW w:w="947" w:type="dxa"/>
           </w:tcPr>
           <w:p>
             <w:pPr>
@@ -1271,31 +1333,31 @@
       <w:tr>
         <w:tc>
           <w:tcPr>
-            <w:tcW w:w="1529" w:type="dxa"/>
-          </w:tcPr>
-          <w:p>
-            <w:pPr>
-              <w:rPr>
-                <w:lang w:bidi="ar-EG"/>
-              </w:rPr>
-            </w:pPr>
-          </w:p>
-        </w:tc>
-        <w:tc>
-          <w:tcPr>
-            <w:tcW w:w="1582" w:type="dxa"/>
-          </w:tcPr>
-          <w:p>
-            <w:pPr>
-              <w:rPr>
-                <w:lang w:bidi="ar-EG"/>
-              </w:rPr>
-            </w:pPr>
-          </w:p>
-        </w:tc>
-        <w:tc>
-          <w:tcPr>
-            <w:tcW w:w="987" w:type="dxa"/>
+            <w:tcW w:w="1615" w:type="dxa"/>
+          </w:tcPr>
+          <w:p>
+            <w:pPr>
+              <w:rPr>
+                <w:lang w:bidi="ar-EG"/>
+              </w:rPr>
+            </w:pPr>
+          </w:p>
+        </w:tc>
+        <w:tc>
+          <w:tcPr>
+            <w:tcW w:w="1700" w:type="dxa"/>
+          </w:tcPr>
+          <w:p>
+            <w:pPr>
+              <w:rPr>
+                <w:lang w:bidi="ar-EG"/>
+              </w:rPr>
+            </w:pPr>
+          </w:p>
+        </w:tc>
+        <w:tc>
+          <w:tcPr>
+            <w:tcW w:w="947" w:type="dxa"/>
           </w:tcPr>
           <w:p>
             <w:pPr>
@@ -1357,31 +1419,31 @@
       <w:tr>
         <w:tc>
           <w:tcPr>
-            <w:tcW w:w="1529" w:type="dxa"/>
-          </w:tcPr>
-          <w:p>
-            <w:pPr>
-              <w:rPr>
-                <w:lang w:bidi="ar-EG"/>
-              </w:rPr>
-            </w:pPr>
-          </w:p>
-        </w:tc>
-        <w:tc>
-          <w:tcPr>
-            <w:tcW w:w="1582" w:type="dxa"/>
-          </w:tcPr>
-          <w:p>
-            <w:pPr>
-              <w:rPr>
-                <w:lang w:bidi="ar-EG"/>
-              </w:rPr>
-            </w:pPr>
-          </w:p>
-        </w:tc>
-        <w:tc>
-          <w:tcPr>
-            <w:tcW w:w="987" w:type="dxa"/>
+            <w:tcW w:w="1615" w:type="dxa"/>
+          </w:tcPr>
+          <w:p>
+            <w:pPr>
+              <w:rPr>
+                <w:lang w:bidi="ar-EG"/>
+              </w:rPr>
+            </w:pPr>
+          </w:p>
+        </w:tc>
+        <w:tc>
+          <w:tcPr>
+            <w:tcW w:w="1700" w:type="dxa"/>
+          </w:tcPr>
+          <w:p>
+            <w:pPr>
+              <w:rPr>
+                <w:lang w:bidi="ar-EG"/>
+              </w:rPr>
+            </w:pPr>
+          </w:p>
+        </w:tc>
+        <w:tc>
+          <w:tcPr>
+            <w:tcW w:w="947" w:type="dxa"/>
           </w:tcPr>
           <w:p>
             <w:pPr>
@@ -1443,31 +1505,31 @@
       <w:tr>
         <w:tc>
           <w:tcPr>
-            <w:tcW w:w="1529" w:type="dxa"/>
-          </w:tcPr>
-          <w:p>
-            <w:pPr>
-              <w:rPr>
-                <w:lang w:bidi="ar-EG"/>
-              </w:rPr>
-            </w:pPr>
-          </w:p>
-        </w:tc>
-        <w:tc>
-          <w:tcPr>
-            <w:tcW w:w="1582" w:type="dxa"/>
-          </w:tcPr>
-          <w:p>
-            <w:pPr>
-              <w:rPr>
-                <w:lang w:bidi="ar-EG"/>
-              </w:rPr>
-            </w:pPr>
-          </w:p>
-        </w:tc>
-        <w:tc>
-          <w:tcPr>
-            <w:tcW w:w="987" w:type="dxa"/>
+            <w:tcW w:w="1615" w:type="dxa"/>
+          </w:tcPr>
+          <w:p>
+            <w:pPr>
+              <w:rPr>
+                <w:lang w:bidi="ar-EG"/>
+              </w:rPr>
+            </w:pPr>
+          </w:p>
+        </w:tc>
+        <w:tc>
+          <w:tcPr>
+            <w:tcW w:w="1700" w:type="dxa"/>
+          </w:tcPr>
+          <w:p>
+            <w:pPr>
+              <w:rPr>
+                <w:lang w:bidi="ar-EG"/>
+              </w:rPr>
+            </w:pPr>
+          </w:p>
+        </w:tc>
+        <w:tc>
+          <w:tcPr>
+            <w:tcW w:w="947" w:type="dxa"/>
           </w:tcPr>
           <w:p>
             <w:pPr>
@@ -1529,31 +1591,31 @@
       <w:tr>
         <w:tc>
           <w:tcPr>
-            <w:tcW w:w="1529" w:type="dxa"/>
-          </w:tcPr>
-          <w:p>
-            <w:pPr>
-              <w:rPr>
-                <w:lang w:bidi="ar-EG"/>
-              </w:rPr>
-            </w:pPr>
-          </w:p>
-        </w:tc>
-        <w:tc>
-          <w:tcPr>
-            <w:tcW w:w="1582" w:type="dxa"/>
-          </w:tcPr>
-          <w:p>
-            <w:pPr>
-              <w:rPr>
-                <w:lang w:bidi="ar-EG"/>
-              </w:rPr>
-            </w:pPr>
-          </w:p>
-        </w:tc>
-        <w:tc>
-          <w:tcPr>
-            <w:tcW w:w="987" w:type="dxa"/>
+            <w:tcW w:w="1615" w:type="dxa"/>
+          </w:tcPr>
+          <w:p>
+            <w:pPr>
+              <w:rPr>
+                <w:lang w:bidi="ar-EG"/>
+              </w:rPr>
+            </w:pPr>
+          </w:p>
+        </w:tc>
+        <w:tc>
+          <w:tcPr>
+            <w:tcW w:w="1700" w:type="dxa"/>
+          </w:tcPr>
+          <w:p>
+            <w:pPr>
+              <w:rPr>
+                <w:lang w:bidi="ar-EG"/>
+              </w:rPr>
+            </w:pPr>
+          </w:p>
+        </w:tc>
+        <w:tc>
+          <w:tcPr>
+            <w:tcW w:w="947" w:type="dxa"/>
           </w:tcPr>
           <w:p>
             <w:pPr>

</xml_diff>

<commit_message>
The file 'TAWA_ISUSheet'has been renamed to'TAWA_IssueSheet'and the file ' TAWA_RskSheet'has been renamed to' TAWA_RskSheet'
</commit_message>
<xml_diff>
--- a/TAWA_TRM.docx
+++ b/TAWA_TRM.docx
@@ -162,8 +162,18 @@
           <w:szCs w:val="40"/>
           <w:lang w:bidi="ar-EG"/>
         </w:rPr>
-        <w:t xml:space="preserve"> Bahgat</w:t>
+        <w:t xml:space="preserve"> </w:t>
       </w:r>
+      <w:proofErr w:type="spellStart"/>
+      <w:r>
+        <w:rPr>
+          <w:sz w:val="40"/>
+          <w:szCs w:val="40"/>
+          <w:lang w:bidi="ar-EG"/>
+        </w:rPr>
+        <w:t>Bahgat</w:t>
+      </w:r>
+      <w:proofErr w:type="spellEnd"/>
     </w:p>
     <w:p>
       <w:pPr>
@@ -533,8 +543,17 @@
                 <w:b w:val="0"/>
                 <w:bCs w:val="0"/>
               </w:rPr>
-              <w:t xml:space="preserve"> Bahgat</w:t>
+              <w:t xml:space="preserve"> </w:t>
             </w:r>
+            <w:proofErr w:type="spellStart"/>
+            <w:r>
+              <w:rPr>
+                <w:b w:val="0"/>
+                <w:bCs w:val="0"/>
+              </w:rPr>
+              <w:t>Bahgat</w:t>
+            </w:r>
+            <w:proofErr w:type="spellEnd"/>
           </w:p>
         </w:tc>
         <w:tc>
@@ -560,12 +579,7 @@
               <w:cnfStyle w:val="000000000000" w:firstRow="0" w:lastRow="0" w:firstColumn="0" w:lastColumn="0" w:oddVBand="0" w:evenVBand="0" w:oddHBand="0" w:evenHBand="0" w:firstRowFirstColumn="0" w:firstRowLastColumn="0" w:lastRowFirstColumn="0" w:lastRowLastColumn="0"/>
             </w:pPr>
             <w:r>
-              <w:t>Initial</w:t>
-            </w:r>
-            <w:bookmarkStart w:id="0" w:name="_GoBack"/>
-            <w:bookmarkEnd w:id="0"/>
-            <w:r>
-              <w:t xml:space="preserve"> version</w:t>
+              <w:t>Initial version</w:t>
             </w:r>
           </w:p>
         </w:tc>
@@ -760,15 +774,15 @@
     <w:tbl>
       <w:tblPr>
         <w:tblStyle w:val="TableGrid"/>
-        <w:tblW w:w="11024" w:type="dxa"/>
-        <w:tblInd w:w="-1101" w:type="dxa"/>
+        <w:tblW w:w="11188" w:type="dxa"/>
+        <w:tblInd w:w="-1245" w:type="dxa"/>
         <w:tblLayout w:type="fixed"/>
         <w:tblLook w:val="04A0" w:firstRow="1" w:lastRow="0" w:firstColumn="1" w:lastColumn="0" w:noHBand="0" w:noVBand="1"/>
       </w:tblPr>
       <w:tblGrid>
-        <w:gridCol w:w="1529"/>
-        <w:gridCol w:w="1582"/>
-        <w:gridCol w:w="987"/>
+        <w:gridCol w:w="1615"/>
+        <w:gridCol w:w="1700"/>
+        <w:gridCol w:w="947"/>
         <w:gridCol w:w="1271"/>
         <w:gridCol w:w="1271"/>
         <w:gridCol w:w="1412"/>
@@ -780,7 +794,7 @@
         </w:trPr>
         <w:tc>
           <w:tcPr>
-            <w:tcW w:w="1529" w:type="dxa"/>
+            <w:tcW w:w="1615" w:type="dxa"/>
             <w:tcBorders>
               <w:top w:val="nil"/>
               <w:left w:val="nil"/>
@@ -810,7 +824,7 @@
         </w:tc>
         <w:tc>
           <w:tcPr>
-            <w:tcW w:w="1582" w:type="dxa"/>
+            <w:tcW w:w="1700" w:type="dxa"/>
             <w:tcBorders>
               <w:top w:val="nil"/>
               <w:left w:val="nil"/>
@@ -840,7 +854,7 @@
         </w:tc>
         <w:tc>
           <w:tcPr>
-            <w:tcW w:w="987" w:type="dxa"/>
+            <w:tcW w:w="947" w:type="dxa"/>
             <w:tcBorders>
               <w:top w:val="nil"/>
               <w:left w:val="nil"/>
@@ -992,22 +1006,29 @@
       <w:tr>
         <w:tc>
           <w:tcPr>
-            <w:tcW w:w="1529" w:type="dxa"/>
+            <w:tcW w:w="1615" w:type="dxa"/>
             <w:tcBorders>
               <w:top w:val="nil"/>
             </w:tcBorders>
           </w:tcPr>
           <w:p>
             <w:pPr>
-              <w:rPr>
-                <w:lang w:bidi="ar-EG"/>
-              </w:rPr>
-            </w:pPr>
-          </w:p>
-        </w:tc>
-        <w:tc>
-          <w:tcPr>
-            <w:tcW w:w="1582" w:type="dxa"/>
+              <w:jc w:val="center"/>
+              <w:rPr>
+                <w:lang w:bidi="ar-EG"/>
+              </w:rPr>
+            </w:pPr>
+            <w:r>
+              <w:rPr>
+                <w:lang w:bidi="ar-EG"/>
+              </w:rPr>
+              <w:t>TAWA_CR_001</w:t>
+            </w:r>
+          </w:p>
+        </w:tc>
+        <w:tc>
+          <w:tcPr>
+            <w:tcW w:w="1700" w:type="dxa"/>
             <w:tcBorders>
               <w:top w:val="nil"/>
             </w:tcBorders>
@@ -1018,11 +1039,50 @@
                 <w:lang w:bidi="ar-EG"/>
               </w:rPr>
             </w:pPr>
-          </w:p>
-        </w:tc>
-        <w:tc>
-          <w:tcPr>
-            <w:tcW w:w="987" w:type="dxa"/>
+            <w:r>
+              <w:rPr>
+                <w:lang w:bidi="ar-EG"/>
+              </w:rPr>
+              <w:t>TAWA_SIQ_004,</w:t>
+            </w:r>
+          </w:p>
+          <w:p>
+            <w:pPr>
+              <w:rPr>
+                <w:lang w:bidi="ar-EG"/>
+              </w:rPr>
+            </w:pPr>
+            <w:r>
+              <w:rPr>
+                <w:lang w:bidi="ar-EG"/>
+              </w:rPr>
+              <w:t>TAWA_SIQ_007,</w:t>
+            </w:r>
+          </w:p>
+          <w:p>
+            <w:pPr>
+              <w:rPr>
+                <w:lang w:bidi="ar-EG"/>
+              </w:rPr>
+            </w:pPr>
+            <w:r>
+              <w:rPr>
+                <w:lang w:bidi="ar-EG"/>
+              </w:rPr>
+              <w:t>TAWA_SIQ_008</w:t>
+            </w:r>
+          </w:p>
+          <w:p>
+            <w:pPr>
+              <w:rPr>
+                <w:lang w:bidi="ar-EG"/>
+              </w:rPr>
+            </w:pPr>
+          </w:p>
+        </w:tc>
+        <w:tc>
+          <w:tcPr>
+            <w:tcW w:w="947" w:type="dxa"/>
             <w:tcBorders>
               <w:top w:val="nil"/>
             </w:tcBorders>
@@ -1033,6 +1093,8 @@
                 <w:lang w:bidi="ar-EG"/>
               </w:rPr>
             </w:pPr>
+            <w:bookmarkStart w:id="0" w:name="_GoBack"/>
+            <w:bookmarkEnd w:id="0"/>
           </w:p>
         </w:tc>
         <w:tc>
@@ -1099,31 +1161,31 @@
       <w:tr>
         <w:tc>
           <w:tcPr>
-            <w:tcW w:w="1529" w:type="dxa"/>
-          </w:tcPr>
-          <w:p>
-            <w:pPr>
-              <w:rPr>
-                <w:lang w:bidi="ar-EG"/>
-              </w:rPr>
-            </w:pPr>
-          </w:p>
-        </w:tc>
-        <w:tc>
-          <w:tcPr>
-            <w:tcW w:w="1582" w:type="dxa"/>
-          </w:tcPr>
-          <w:p>
-            <w:pPr>
-              <w:rPr>
-                <w:lang w:bidi="ar-EG"/>
-              </w:rPr>
-            </w:pPr>
-          </w:p>
-        </w:tc>
-        <w:tc>
-          <w:tcPr>
-            <w:tcW w:w="987" w:type="dxa"/>
+            <w:tcW w:w="1615" w:type="dxa"/>
+          </w:tcPr>
+          <w:p>
+            <w:pPr>
+              <w:rPr>
+                <w:lang w:bidi="ar-EG"/>
+              </w:rPr>
+            </w:pPr>
+          </w:p>
+        </w:tc>
+        <w:tc>
+          <w:tcPr>
+            <w:tcW w:w="1700" w:type="dxa"/>
+          </w:tcPr>
+          <w:p>
+            <w:pPr>
+              <w:rPr>
+                <w:lang w:bidi="ar-EG"/>
+              </w:rPr>
+            </w:pPr>
+          </w:p>
+        </w:tc>
+        <w:tc>
+          <w:tcPr>
+            <w:tcW w:w="947" w:type="dxa"/>
           </w:tcPr>
           <w:p>
             <w:pPr>
@@ -1185,31 +1247,31 @@
       <w:tr>
         <w:tc>
           <w:tcPr>
-            <w:tcW w:w="1529" w:type="dxa"/>
-          </w:tcPr>
-          <w:p>
-            <w:pPr>
-              <w:rPr>
-                <w:lang w:bidi="ar-EG"/>
-              </w:rPr>
-            </w:pPr>
-          </w:p>
-        </w:tc>
-        <w:tc>
-          <w:tcPr>
-            <w:tcW w:w="1582" w:type="dxa"/>
-          </w:tcPr>
-          <w:p>
-            <w:pPr>
-              <w:rPr>
-                <w:lang w:bidi="ar-EG"/>
-              </w:rPr>
-            </w:pPr>
-          </w:p>
-        </w:tc>
-        <w:tc>
-          <w:tcPr>
-            <w:tcW w:w="987" w:type="dxa"/>
+            <w:tcW w:w="1615" w:type="dxa"/>
+          </w:tcPr>
+          <w:p>
+            <w:pPr>
+              <w:rPr>
+                <w:lang w:bidi="ar-EG"/>
+              </w:rPr>
+            </w:pPr>
+          </w:p>
+        </w:tc>
+        <w:tc>
+          <w:tcPr>
+            <w:tcW w:w="1700" w:type="dxa"/>
+          </w:tcPr>
+          <w:p>
+            <w:pPr>
+              <w:rPr>
+                <w:lang w:bidi="ar-EG"/>
+              </w:rPr>
+            </w:pPr>
+          </w:p>
+        </w:tc>
+        <w:tc>
+          <w:tcPr>
+            <w:tcW w:w="947" w:type="dxa"/>
           </w:tcPr>
           <w:p>
             <w:pPr>
@@ -1271,31 +1333,31 @@
       <w:tr>
         <w:tc>
           <w:tcPr>
-            <w:tcW w:w="1529" w:type="dxa"/>
-          </w:tcPr>
-          <w:p>
-            <w:pPr>
-              <w:rPr>
-                <w:lang w:bidi="ar-EG"/>
-              </w:rPr>
-            </w:pPr>
-          </w:p>
-        </w:tc>
-        <w:tc>
-          <w:tcPr>
-            <w:tcW w:w="1582" w:type="dxa"/>
-          </w:tcPr>
-          <w:p>
-            <w:pPr>
-              <w:rPr>
-                <w:lang w:bidi="ar-EG"/>
-              </w:rPr>
-            </w:pPr>
-          </w:p>
-        </w:tc>
-        <w:tc>
-          <w:tcPr>
-            <w:tcW w:w="987" w:type="dxa"/>
+            <w:tcW w:w="1615" w:type="dxa"/>
+          </w:tcPr>
+          <w:p>
+            <w:pPr>
+              <w:rPr>
+                <w:lang w:bidi="ar-EG"/>
+              </w:rPr>
+            </w:pPr>
+          </w:p>
+        </w:tc>
+        <w:tc>
+          <w:tcPr>
+            <w:tcW w:w="1700" w:type="dxa"/>
+          </w:tcPr>
+          <w:p>
+            <w:pPr>
+              <w:rPr>
+                <w:lang w:bidi="ar-EG"/>
+              </w:rPr>
+            </w:pPr>
+          </w:p>
+        </w:tc>
+        <w:tc>
+          <w:tcPr>
+            <w:tcW w:w="947" w:type="dxa"/>
           </w:tcPr>
           <w:p>
             <w:pPr>
@@ -1357,31 +1419,31 @@
       <w:tr>
         <w:tc>
           <w:tcPr>
-            <w:tcW w:w="1529" w:type="dxa"/>
-          </w:tcPr>
-          <w:p>
-            <w:pPr>
-              <w:rPr>
-                <w:lang w:bidi="ar-EG"/>
-              </w:rPr>
-            </w:pPr>
-          </w:p>
-        </w:tc>
-        <w:tc>
-          <w:tcPr>
-            <w:tcW w:w="1582" w:type="dxa"/>
-          </w:tcPr>
-          <w:p>
-            <w:pPr>
-              <w:rPr>
-                <w:lang w:bidi="ar-EG"/>
-              </w:rPr>
-            </w:pPr>
-          </w:p>
-        </w:tc>
-        <w:tc>
-          <w:tcPr>
-            <w:tcW w:w="987" w:type="dxa"/>
+            <w:tcW w:w="1615" w:type="dxa"/>
+          </w:tcPr>
+          <w:p>
+            <w:pPr>
+              <w:rPr>
+                <w:lang w:bidi="ar-EG"/>
+              </w:rPr>
+            </w:pPr>
+          </w:p>
+        </w:tc>
+        <w:tc>
+          <w:tcPr>
+            <w:tcW w:w="1700" w:type="dxa"/>
+          </w:tcPr>
+          <w:p>
+            <w:pPr>
+              <w:rPr>
+                <w:lang w:bidi="ar-EG"/>
+              </w:rPr>
+            </w:pPr>
+          </w:p>
+        </w:tc>
+        <w:tc>
+          <w:tcPr>
+            <w:tcW w:w="947" w:type="dxa"/>
           </w:tcPr>
           <w:p>
             <w:pPr>
@@ -1443,31 +1505,31 @@
       <w:tr>
         <w:tc>
           <w:tcPr>
-            <w:tcW w:w="1529" w:type="dxa"/>
-          </w:tcPr>
-          <w:p>
-            <w:pPr>
-              <w:rPr>
-                <w:lang w:bidi="ar-EG"/>
-              </w:rPr>
-            </w:pPr>
-          </w:p>
-        </w:tc>
-        <w:tc>
-          <w:tcPr>
-            <w:tcW w:w="1582" w:type="dxa"/>
-          </w:tcPr>
-          <w:p>
-            <w:pPr>
-              <w:rPr>
-                <w:lang w:bidi="ar-EG"/>
-              </w:rPr>
-            </w:pPr>
-          </w:p>
-        </w:tc>
-        <w:tc>
-          <w:tcPr>
-            <w:tcW w:w="987" w:type="dxa"/>
+            <w:tcW w:w="1615" w:type="dxa"/>
+          </w:tcPr>
+          <w:p>
+            <w:pPr>
+              <w:rPr>
+                <w:lang w:bidi="ar-EG"/>
+              </w:rPr>
+            </w:pPr>
+          </w:p>
+        </w:tc>
+        <w:tc>
+          <w:tcPr>
+            <w:tcW w:w="1700" w:type="dxa"/>
+          </w:tcPr>
+          <w:p>
+            <w:pPr>
+              <w:rPr>
+                <w:lang w:bidi="ar-EG"/>
+              </w:rPr>
+            </w:pPr>
+          </w:p>
+        </w:tc>
+        <w:tc>
+          <w:tcPr>
+            <w:tcW w:w="947" w:type="dxa"/>
           </w:tcPr>
           <w:p>
             <w:pPr>
@@ -1529,31 +1591,31 @@
       <w:tr>
         <w:tc>
           <w:tcPr>
-            <w:tcW w:w="1529" w:type="dxa"/>
-          </w:tcPr>
-          <w:p>
-            <w:pPr>
-              <w:rPr>
-                <w:lang w:bidi="ar-EG"/>
-              </w:rPr>
-            </w:pPr>
-          </w:p>
-        </w:tc>
-        <w:tc>
-          <w:tcPr>
-            <w:tcW w:w="1582" w:type="dxa"/>
-          </w:tcPr>
-          <w:p>
-            <w:pPr>
-              <w:rPr>
-                <w:lang w:bidi="ar-EG"/>
-              </w:rPr>
-            </w:pPr>
-          </w:p>
-        </w:tc>
-        <w:tc>
-          <w:tcPr>
-            <w:tcW w:w="987" w:type="dxa"/>
+            <w:tcW w:w="1615" w:type="dxa"/>
+          </w:tcPr>
+          <w:p>
+            <w:pPr>
+              <w:rPr>
+                <w:lang w:bidi="ar-EG"/>
+              </w:rPr>
+            </w:pPr>
+          </w:p>
+        </w:tc>
+        <w:tc>
+          <w:tcPr>
+            <w:tcW w:w="1700" w:type="dxa"/>
+          </w:tcPr>
+          <w:p>
+            <w:pPr>
+              <w:rPr>
+                <w:lang w:bidi="ar-EG"/>
+              </w:rPr>
+            </w:pPr>
+          </w:p>
+        </w:tc>
+        <w:tc>
+          <w:tcPr>
+            <w:tcW w:w="947" w:type="dxa"/>
           </w:tcPr>
           <w:p>
             <w:pPr>

</xml_diff>

<commit_message>
The 'TAWA_TRM'has been modified
</commit_message>
<xml_diff>
--- a/TAWA_TRM.docx
+++ b/TAWA_TRM.docx
@@ -1035,6 +1035,7 @@
           </w:tcPr>
           <w:p>
             <w:pPr>
+              <w:jc w:val="center"/>
               <w:rPr>
                 <w:lang w:bidi="ar-EG"/>
               </w:rPr>
@@ -1048,6 +1049,7 @@
           </w:p>
           <w:p>
             <w:pPr>
+              <w:jc w:val="center"/>
               <w:rPr>
                 <w:lang w:bidi="ar-EG"/>
               </w:rPr>
@@ -1061,6 +1063,7 @@
           </w:p>
           <w:p>
             <w:pPr>
+              <w:jc w:val="center"/>
               <w:rPr>
                 <w:lang w:bidi="ar-EG"/>
               </w:rPr>
@@ -1071,9 +1074,16 @@
               </w:rPr>
               <w:t>TAWA_SIQ_008</w:t>
             </w:r>
-          </w:p>
-          <w:p>
-            <w:pPr>
+            <w:r>
+              <w:rPr>
+                <w:lang w:bidi="ar-EG"/>
+              </w:rPr>
+              <w:t>, TAWA_SIQ_009</w:t>
+            </w:r>
+          </w:p>
+          <w:p>
+            <w:pPr>
+              <w:jc w:val="center"/>
               <w:rPr>
                 <w:lang w:bidi="ar-EG"/>
               </w:rPr>
@@ -1089,12 +1099,23 @@
           </w:tcPr>
           <w:p>
             <w:pPr>
-              <w:rPr>
-                <w:lang w:bidi="ar-EG"/>
-              </w:rPr>
-            </w:pPr>
-            <w:bookmarkStart w:id="0" w:name="_GoBack"/>
-            <w:bookmarkEnd w:id="0"/>
+              <w:jc w:val="center"/>
+              <w:rPr>
+                <w:lang w:bidi="ar-EG"/>
+              </w:rPr>
+            </w:pPr>
+            <w:r>
+              <w:rPr>
+                <w:lang w:bidi="ar-EG"/>
+              </w:rPr>
+              <w:t>FR-1, FR-</w:t>
+            </w:r>
+            <w:r>
+              <w:rPr>
+                <w:lang w:bidi="ar-EG"/>
+              </w:rPr>
+              <w:t>2</w:t>
+            </w:r>
           </w:p>
         </w:tc>
         <w:tc>
@@ -1165,10 +1186,17 @@
           </w:tcPr>
           <w:p>
             <w:pPr>
-              <w:rPr>
-                <w:lang w:bidi="ar-EG"/>
-              </w:rPr>
-            </w:pPr>
+              <w:jc w:val="center"/>
+              <w:rPr>
+                <w:lang w:bidi="ar-EG"/>
+              </w:rPr>
+            </w:pPr>
+            <w:r>
+              <w:rPr>
+                <w:lang w:bidi="ar-EG"/>
+              </w:rPr>
+              <w:t>TAWA_CR_002</w:t>
+            </w:r>
           </w:p>
         </w:tc>
         <w:tc>
@@ -1177,6 +1205,7 @@
           </w:tcPr>
           <w:p>
             <w:pPr>
+              <w:jc w:val="center"/>
               <w:rPr>
                 <w:lang w:bidi="ar-EG"/>
               </w:rPr>
@@ -1189,10 +1218,23 @@
           </w:tcPr>
           <w:p>
             <w:pPr>
-              <w:rPr>
-                <w:lang w:bidi="ar-EG"/>
-              </w:rPr>
-            </w:pPr>
+              <w:jc w:val="center"/>
+              <w:rPr>
+                <w:lang w:bidi="ar-EG"/>
+              </w:rPr>
+            </w:pPr>
+            <w:r>
+              <w:rPr>
+                <w:lang w:bidi="ar-EG"/>
+              </w:rPr>
+              <w:t>FR-6, FR-</w:t>
+            </w:r>
+            <w:r>
+              <w:rPr>
+                <w:lang w:bidi="ar-EG"/>
+              </w:rPr>
+              <w:t>7</w:t>
+            </w:r>
           </w:p>
         </w:tc>
         <w:tc>
@@ -1251,10 +1293,17 @@
           </w:tcPr>
           <w:p>
             <w:pPr>
-              <w:rPr>
-                <w:lang w:bidi="ar-EG"/>
-              </w:rPr>
-            </w:pPr>
+              <w:jc w:val="center"/>
+              <w:rPr>
+                <w:lang w:bidi="ar-EG"/>
+              </w:rPr>
+            </w:pPr>
+            <w:r>
+              <w:rPr>
+                <w:lang w:bidi="ar-EG"/>
+              </w:rPr>
+              <w:t>TAWA_CR_003</w:t>
+            </w:r>
           </w:p>
         </w:tc>
         <w:tc>
@@ -1263,6 +1312,7 @@
           </w:tcPr>
           <w:p>
             <w:pPr>
+              <w:jc w:val="center"/>
               <w:rPr>
                 <w:lang w:bidi="ar-EG"/>
               </w:rPr>
@@ -1275,10 +1325,23 @@
           </w:tcPr>
           <w:p>
             <w:pPr>
-              <w:rPr>
-                <w:lang w:bidi="ar-EG"/>
-              </w:rPr>
-            </w:pPr>
+              <w:jc w:val="center"/>
+              <w:rPr>
+                <w:lang w:bidi="ar-EG"/>
+              </w:rPr>
+            </w:pPr>
+            <w:r>
+              <w:rPr>
+                <w:lang w:bidi="ar-EG"/>
+              </w:rPr>
+              <w:t>FR-</w:t>
+            </w:r>
+            <w:r>
+              <w:rPr>
+                <w:lang w:bidi="ar-EG"/>
+              </w:rPr>
+              <w:t>8</w:t>
+            </w:r>
           </w:p>
         </w:tc>
         <w:tc>
@@ -1337,10 +1400,17 @@
           </w:tcPr>
           <w:p>
             <w:pPr>
-              <w:rPr>
-                <w:lang w:bidi="ar-EG"/>
-              </w:rPr>
-            </w:pPr>
+              <w:jc w:val="center"/>
+              <w:rPr>
+                <w:lang w:bidi="ar-EG"/>
+              </w:rPr>
+            </w:pPr>
+            <w:r>
+              <w:rPr>
+                <w:lang w:bidi="ar-EG"/>
+              </w:rPr>
+              <w:t>TAWA_CR_004</w:t>
+            </w:r>
           </w:p>
         </w:tc>
         <w:tc>
@@ -1349,10 +1419,37 @@
           </w:tcPr>
           <w:p>
             <w:pPr>
-              <w:rPr>
-                <w:lang w:bidi="ar-EG"/>
-              </w:rPr>
-            </w:pPr>
+              <w:jc w:val="center"/>
+              <w:rPr>
+                <w:lang w:bidi="ar-EG"/>
+              </w:rPr>
+            </w:pPr>
+            <w:r>
+              <w:rPr>
+                <w:lang w:bidi="ar-EG"/>
+              </w:rPr>
+              <w:t>TAWA_SIQ_003</w:t>
+            </w:r>
+            <w:r>
+              <w:rPr>
+                <w:lang w:bidi="ar-EG"/>
+              </w:rPr>
+              <w:t>,</w:t>
+            </w:r>
+          </w:p>
+          <w:p>
+            <w:pPr>
+              <w:jc w:val="center"/>
+              <w:rPr>
+                <w:lang w:bidi="ar-EG"/>
+              </w:rPr>
+            </w:pPr>
+            <w:r>
+              <w:rPr>
+                <w:lang w:bidi="ar-EG"/>
+              </w:rPr>
+              <w:t>TAWA_SIQ_011</w:t>
+            </w:r>
           </w:p>
         </w:tc>
         <w:tc>
@@ -1361,10 +1458,43 @@
           </w:tcPr>
           <w:p>
             <w:pPr>
-              <w:rPr>
-                <w:lang w:bidi="ar-EG"/>
-              </w:rPr>
-            </w:pPr>
+              <w:jc w:val="center"/>
+              <w:rPr>
+                <w:lang w:bidi="ar-EG"/>
+              </w:rPr>
+            </w:pPr>
+            <w:r>
+              <w:rPr>
+                <w:lang w:bidi="ar-EG"/>
+              </w:rPr>
+              <w:t>FR-</w:t>
+            </w:r>
+            <w:r>
+              <w:rPr>
+                <w:lang w:bidi="ar-EG"/>
+              </w:rPr>
+              <w:t>9,</w:t>
+            </w:r>
+          </w:p>
+          <w:p>
+            <w:pPr>
+              <w:jc w:val="center"/>
+              <w:rPr>
+                <w:lang w:bidi="ar-EG"/>
+              </w:rPr>
+            </w:pPr>
+            <w:r>
+              <w:rPr>
+                <w:lang w:bidi="ar-EG"/>
+              </w:rPr>
+              <w:t>FR-</w:t>
+            </w:r>
+            <w:r>
+              <w:rPr>
+                <w:lang w:bidi="ar-EG"/>
+              </w:rPr>
+              <w:t>10</w:t>
+            </w:r>
           </w:p>
         </w:tc>
         <w:tc>
@@ -1423,10 +1553,17 @@
           </w:tcPr>
           <w:p>
             <w:pPr>
-              <w:rPr>
-                <w:lang w:bidi="ar-EG"/>
-              </w:rPr>
-            </w:pPr>
+              <w:jc w:val="center"/>
+              <w:rPr>
+                <w:lang w:bidi="ar-EG"/>
+              </w:rPr>
+            </w:pPr>
+            <w:r>
+              <w:rPr>
+                <w:lang w:bidi="ar-EG"/>
+              </w:rPr>
+              <w:t>TAWA_CR_005</w:t>
+            </w:r>
           </w:p>
         </w:tc>
         <w:tc>
@@ -1435,10 +1572,17 @@
           </w:tcPr>
           <w:p>
             <w:pPr>
-              <w:rPr>
-                <w:lang w:bidi="ar-EG"/>
-              </w:rPr>
-            </w:pPr>
+              <w:jc w:val="center"/>
+              <w:rPr>
+                <w:lang w:bidi="ar-EG"/>
+              </w:rPr>
+            </w:pPr>
+            <w:r>
+              <w:rPr>
+                <w:lang w:bidi="ar-EG"/>
+              </w:rPr>
+              <w:t>TAWA_SIQ_002</w:t>
+            </w:r>
           </w:p>
         </w:tc>
         <w:tc>
@@ -1447,10 +1591,23 @@
           </w:tcPr>
           <w:p>
             <w:pPr>
-              <w:rPr>
-                <w:lang w:bidi="ar-EG"/>
-              </w:rPr>
-            </w:pPr>
+              <w:jc w:val="center"/>
+              <w:rPr>
+                <w:lang w:bidi="ar-EG"/>
+              </w:rPr>
+            </w:pPr>
+            <w:r>
+              <w:rPr>
+                <w:lang w:bidi="ar-EG"/>
+              </w:rPr>
+              <w:t>FR-</w:t>
+            </w:r>
+            <w:r>
+              <w:rPr>
+                <w:lang w:bidi="ar-EG"/>
+              </w:rPr>
+              <w:t>11</w:t>
+            </w:r>
           </w:p>
         </w:tc>
         <w:tc>
@@ -1509,6 +1666,7 @@
           </w:tcPr>
           <w:p>
             <w:pPr>
+              <w:jc w:val="center"/>
               <w:rPr>
                 <w:lang w:bidi="ar-EG"/>
               </w:rPr>
@@ -1521,10 +1679,17 @@
           </w:tcPr>
           <w:p>
             <w:pPr>
-              <w:rPr>
-                <w:lang w:bidi="ar-EG"/>
-              </w:rPr>
-            </w:pPr>
+              <w:jc w:val="center"/>
+              <w:rPr>
+                <w:lang w:bidi="ar-EG"/>
+              </w:rPr>
+            </w:pPr>
+            <w:r>
+              <w:rPr>
+                <w:lang w:bidi="ar-EG"/>
+              </w:rPr>
+              <w:t>TAWA_SIQ_001</w:t>
+            </w:r>
           </w:p>
         </w:tc>
         <w:tc>
@@ -1533,10 +1698,17 @@
           </w:tcPr>
           <w:p>
             <w:pPr>
-              <w:rPr>
-                <w:lang w:bidi="ar-EG"/>
-              </w:rPr>
-            </w:pPr>
+              <w:jc w:val="center"/>
+              <w:rPr>
+                <w:lang w:bidi="ar-EG"/>
+              </w:rPr>
+            </w:pPr>
+            <w:r>
+              <w:rPr>
+                <w:lang w:bidi="ar-EG"/>
+              </w:rPr>
+              <w:t>NFR-1, NFR-2</w:t>
+            </w:r>
           </w:p>
         </w:tc>
         <w:tc>
@@ -1595,6 +1767,39 @@
           </w:tcPr>
           <w:p>
             <w:pPr>
+              <w:jc w:val="center"/>
+              <w:rPr>
+                <w:lang w:bidi="ar-EG"/>
+              </w:rPr>
+            </w:pPr>
+          </w:p>
+          <w:p>
+            <w:pPr>
+              <w:jc w:val="center"/>
+              <w:rPr>
+                <w:lang w:bidi="ar-EG"/>
+              </w:rPr>
+            </w:pPr>
+          </w:p>
+          <w:p>
+            <w:pPr>
+              <w:jc w:val="center"/>
+              <w:rPr>
+                <w:lang w:bidi="ar-EG"/>
+              </w:rPr>
+            </w:pPr>
+          </w:p>
+          <w:p>
+            <w:pPr>
+              <w:jc w:val="center"/>
+              <w:rPr>
+                <w:lang w:bidi="ar-EG"/>
+              </w:rPr>
+            </w:pPr>
+          </w:p>
+          <w:p>
+            <w:pPr>
+              <w:jc w:val="center"/>
               <w:rPr>
                 <w:lang w:bidi="ar-EG"/>
               </w:rPr>
@@ -1607,10 +1812,17 @@
           </w:tcPr>
           <w:p>
             <w:pPr>
-              <w:rPr>
-                <w:lang w:bidi="ar-EG"/>
-              </w:rPr>
-            </w:pPr>
+              <w:jc w:val="center"/>
+              <w:rPr>
+                <w:lang w:bidi="ar-EG"/>
+              </w:rPr>
+            </w:pPr>
+            <w:r>
+              <w:rPr>
+                <w:lang w:bidi="ar-EG"/>
+              </w:rPr>
+              <w:t>TAWA_SIQ_005</w:t>
+            </w:r>
           </w:p>
         </w:tc>
         <w:tc>
@@ -1619,10 +1831,123 @@
           </w:tcPr>
           <w:p>
             <w:pPr>
-              <w:rPr>
-                <w:lang w:bidi="ar-EG"/>
-              </w:rPr>
-            </w:pPr>
+              <w:jc w:val="center"/>
+              <w:rPr>
+                <w:lang w:bidi="ar-EG"/>
+              </w:rPr>
+            </w:pPr>
+            <w:r>
+              <w:rPr>
+                <w:lang w:bidi="ar-EG"/>
+              </w:rPr>
+              <w:t>FR-1, FR-2, FR-3, FR-4, FR-5, FR-12</w:t>
+            </w:r>
+          </w:p>
+        </w:tc>
+        <w:tc>
+          <w:tcPr>
+            <w:tcW w:w="1271" w:type="dxa"/>
+          </w:tcPr>
+          <w:p>
+            <w:pPr>
+              <w:rPr>
+                <w:lang w:bidi="ar-EG"/>
+              </w:rPr>
+            </w:pPr>
+          </w:p>
+        </w:tc>
+        <w:tc>
+          <w:tcPr>
+            <w:tcW w:w="1271" w:type="dxa"/>
+          </w:tcPr>
+          <w:p>
+            <w:pPr>
+              <w:rPr>
+                <w:lang w:bidi="ar-EG"/>
+              </w:rPr>
+            </w:pPr>
+          </w:p>
+        </w:tc>
+        <w:tc>
+          <w:tcPr>
+            <w:tcW w:w="1412" w:type="dxa"/>
+          </w:tcPr>
+          <w:p>
+            <w:pPr>
+              <w:rPr>
+                <w:lang w:bidi="ar-EG"/>
+              </w:rPr>
+            </w:pPr>
+          </w:p>
+        </w:tc>
+        <w:tc>
+          <w:tcPr>
+            <w:tcW w:w="2972" w:type="dxa"/>
+          </w:tcPr>
+          <w:p>
+            <w:pPr>
+              <w:rPr>
+                <w:lang w:bidi="ar-EG"/>
+              </w:rPr>
+            </w:pPr>
+          </w:p>
+        </w:tc>
+      </w:tr>
+      <w:tr>
+        <w:trPr>
+          <w:trHeight w:val="755"/>
+        </w:trPr>
+        <w:tc>
+          <w:tcPr>
+            <w:tcW w:w="1615" w:type="dxa"/>
+          </w:tcPr>
+          <w:p>
+            <w:pPr>
+              <w:jc w:val="center"/>
+              <w:rPr>
+                <w:lang w:bidi="ar-EG"/>
+              </w:rPr>
+            </w:pPr>
+          </w:p>
+        </w:tc>
+        <w:tc>
+          <w:tcPr>
+            <w:tcW w:w="1700" w:type="dxa"/>
+          </w:tcPr>
+          <w:p>
+            <w:pPr>
+              <w:jc w:val="center"/>
+              <w:rPr>
+                <w:lang w:bidi="ar-EG"/>
+              </w:rPr>
+            </w:pPr>
+            <w:r>
+              <w:rPr>
+                <w:lang w:bidi="ar-EG"/>
+              </w:rPr>
+              <w:t>TAWA_SIQ_006</w:t>
+            </w:r>
+          </w:p>
+        </w:tc>
+        <w:tc>
+          <w:tcPr>
+            <w:tcW w:w="947" w:type="dxa"/>
+          </w:tcPr>
+          <w:p>
+            <w:pPr>
+              <w:jc w:val="center"/>
+              <w:rPr>
+                <w:lang w:bidi="ar-EG"/>
+              </w:rPr>
+            </w:pPr>
+            <w:r>
+              <w:rPr>
+                <w:lang w:bidi="ar-EG"/>
+              </w:rPr>
+              <w:t>FR-9</w:t>
+            </w:r>
+            <w:bookmarkStart w:id="0" w:name="_GoBack"/>
+            <w:bookmarkEnd w:id="0"/>
           </w:p>
         </w:tc>
         <w:tc>

</xml_diff>